<commit_message>
RF1 ahora se agregan espejos aleatoriamente
</commit_message>
<xml_diff>
--- a/docs/Requerimientos funcionales.docx
+++ b/docs/Requerimientos funcionales.docx
@@ -31,7 +31,133 @@
         <w:rPr>
           <w:lang w:val="es-MX"/>
         </w:rPr>
-        <w:t xml:space="preserve"> tablero de tamaño m*n con k espejos ubicados en sus cuadriculas de forma aleatoria. </w:t>
+        <w:t xml:space="preserve"> tablero de </w:t>
+      </w:r>
+      <w:r>
+        <w:rPr>
+          <w:lang w:val="es-MX"/>
+        </w:rPr>
+        <w:t>juego</w:t>
+      </w:r>
+      <w:r>
+        <w:rPr>
+          <w:lang w:val="es-MX"/>
+        </w:rPr>
+        <w:t>.</w:t>
+      </w:r>
+      <w:r>
+        <w:rPr>
+          <w:lang w:val="es-MX"/>
+        </w:rPr>
+        <w:t xml:space="preserve"> Para esto se necesita el nombre del jugador, el número de columnas, el número de filas y el número de espejos. </w:t>
+      </w:r>
+      <w:r>
+        <w:rPr>
+          <w:lang w:val="es-MX"/>
+        </w:rPr>
+        <w:t>Todos estos valores son leídos de una sola línea y tienen que estar exactamente en el orden anterior separados por un espacio. Los</w:t>
+      </w:r>
+      <w:r>
+        <w:rPr>
+          <w:lang w:val="es-MX"/>
+        </w:rPr>
+        <w:t xml:space="preserve"> espejos serán asignados de forma aleatoria en cualquier cuadricula del tablero</w:t>
+      </w:r>
+      <w:r>
+        <w:rPr>
+          <w:lang w:val="es-MX"/>
+        </w:rPr>
+        <w:t xml:space="preserve"> y con cualquiera de las dos inclinaciones, inclinado a la derecha o a la izquierda</w:t>
+      </w:r>
+      <w:r>
+        <w:rPr>
+          <w:lang w:val="es-MX"/>
+        </w:rPr>
+        <w:t xml:space="preserve">. Para identificar las columnas se </w:t>
+      </w:r>
+      <w:r>
+        <w:rPr>
+          <w:lang w:val="es-MX"/>
+        </w:rPr>
+        <w:t>utilizarán</w:t>
+      </w:r>
+      <w:r>
+        <w:rPr>
+          <w:lang w:val="es-MX"/>
+        </w:rPr>
+        <w:t xml:space="preserve"> las letras del abecedario y para identificar las filas se </w:t>
+      </w:r>
+      <w:r>
+        <w:rPr>
+          <w:lang w:val="es-MX"/>
+        </w:rPr>
+        <w:t>utilizarán</w:t>
+      </w:r>
+      <w:r>
+        <w:rPr>
+          <w:lang w:val="es-MX"/>
+        </w:rPr>
+        <w:t xml:space="preserve"> números, por esto un tablero de juegos puede tener como máximo 26 columnas, ya que el abecedario tiene 26 letras. </w:t>
+      </w:r>
+      <w:r>
+        <w:rPr>
+          <w:lang w:val="es-MX"/>
+        </w:rPr>
+        <w:t xml:space="preserve">Si ningún valor </w:t>
+      </w:r>
+      <w:r>
+        <w:rPr>
+          <w:lang w:val="es-MX"/>
+        </w:rPr>
+        <w:t>numérico</w:t>
+      </w:r>
+      <w:r>
+        <w:rPr>
+          <w:lang w:val="es-MX"/>
+        </w:rPr>
+        <w:t xml:space="preserve"> es negativo y el numero de columnas es menor o igual a 26</w:t>
+      </w:r>
+      <w:r>
+        <w:rPr>
+          <w:lang w:val="es-MX"/>
+        </w:rPr>
+        <w:t xml:space="preserve"> y el número de espejos es menor o igual al número de cuadriculas</w:t>
+      </w:r>
+      <w:r>
+        <w:rPr>
+          <w:lang w:val="es-MX"/>
+        </w:rPr>
+        <w:t>, entonces el tablero se crea satisfactoriamente</w:t>
+      </w:r>
+      <w:r>
+        <w:rPr>
+          <w:lang w:val="es-MX"/>
+        </w:rPr>
+        <w:t xml:space="preserve"> y se imprime en consola con sus casillas vacías</w:t>
+      </w:r>
+      <w:r>
+        <w:rPr>
+          <w:lang w:val="es-MX"/>
+        </w:rPr>
+        <w:t xml:space="preserve">. </w:t>
+      </w:r>
+      <w:r>
+        <w:rPr>
+          <w:lang w:val="es-MX"/>
+        </w:rPr>
+        <w:t xml:space="preserve">  </w:t>
+      </w:r>
+      <w:r>
+        <w:rPr>
+          <w:lang w:val="es-MX"/>
+        </w:rPr>
+        <w:t xml:space="preserve"> </w:t>
+      </w:r>
+      <w:r>
+        <w:rPr>
+          <w:lang w:val="es-MX"/>
+        </w:rPr>
+        <w:t xml:space="preserve"> </w:t>
       </w:r>
     </w:p>
     <w:p>

</xml_diff>

<commit_message>
RF3 funcionando, hay que revisar cuando entra y sale por el mismo lugar
</commit_message>
<xml_diff>
--- a/docs/Requerimientos funcionales.docx
+++ b/docs/Requerimientos funcionales.docx
@@ -224,13 +224,7 @@
         <w:rPr>
           <w:lang w:val="es-MX"/>
         </w:rPr>
-        <w:t xml:space="preserve"> sale horizontalmente desde la coordenada 1A, mientras que la coordenada 1AV </w:t>
-      </w:r>
-      <w:r>
-        <w:rPr>
-          <w:lang w:val="es-MX"/>
-        </w:rPr>
-        <w:t xml:space="preserve">indica que el </w:t>
+        <w:t xml:space="preserve"> sale horizontalmente desde la coordenada 1A, mientras que la coordenada 1AV indica que el </w:t>
       </w:r>
       <w:r>
         <w:rPr>
@@ -242,25 +236,7 @@
         <w:rPr>
           <w:lang w:val="es-MX"/>
         </w:rPr>
-        <w:t xml:space="preserve"> sale </w:t>
-      </w:r>
-      <w:r>
-        <w:rPr>
-          <w:lang w:val="es-MX"/>
-        </w:rPr>
-        <w:t>verticalmente</w:t>
-      </w:r>
-      <w:r>
-        <w:rPr>
-          <w:lang w:val="es-MX"/>
-        </w:rPr>
-        <w:t xml:space="preserve"> desde la coordenada 1</w:t>
-      </w:r>
-      <w:r>
-        <w:rPr>
-          <w:lang w:val="es-MX"/>
-        </w:rPr>
-        <w:t xml:space="preserve">A. </w:t>
+        <w:t xml:space="preserve"> sale verticalmente desde la coordenada 1A. </w:t>
       </w:r>
       <w:r>
         <w:rPr>
@@ -296,49 +272,7 @@
         <w:rPr>
           <w:lang w:val="es-MX"/>
         </w:rPr>
-        <w:t xml:space="preserve"> sale disparado para la izquierda; si viene desde abajo, sale disparado para la derecha; si viene desde la izquierda, sale disparado para arriba y si viene desde la derecha sale disparado para abajo. De manera similar s</w:t>
-      </w:r>
-      <w:r>
-        <w:rPr>
-          <w:lang w:val="es-MX"/>
-        </w:rPr>
-        <w:t xml:space="preserve">i la celda tiene un espejo inclinado a la </w:t>
-      </w:r>
-      <w:r>
-        <w:rPr>
-          <w:lang w:val="es-MX"/>
-        </w:rPr>
-        <w:t>izquierda</w:t>
-      </w:r>
-      <w:r>
-        <w:rPr>
-          <w:lang w:val="es-MX"/>
-        </w:rPr>
-        <w:t xml:space="preserve"> (</w:t>
-      </w:r>
-      <w:r>
-        <w:rPr>
-          <w:lang w:val="es-MX"/>
-        </w:rPr>
-        <w:t>\</w:t>
-      </w:r>
-      <w:r>
-        <w:rPr>
-          <w:lang w:val="es-MX"/>
-        </w:rPr>
-        <w:t>), se pueden presentar cuatro casos:</w:t>
-      </w:r>
-      <w:r>
-        <w:rPr>
-          <w:lang w:val="es-MX"/>
-        </w:rPr>
-        <w:t xml:space="preserve"> </w:t>
-      </w:r>
-      <w:r>
-        <w:rPr>
-          <w:lang w:val="es-MX"/>
-        </w:rPr>
-        <w:t xml:space="preserve">Si el rayo viene desde </w:t>
+        <w:t xml:space="preserve"> sale disparado para la izquierda; si viene desde abajo, sale disparado para la derecha; si viene desde la izquierda, sale disparado para arriba y si viene desde la derecha sale disparado para abajo. De manera similar si la celda tiene un espejo inclinado a la izquierda (\), se pueden presentar cuatro casos: Si el rayo viene desde </w:t>
       </w:r>
       <w:r>
         <w:rPr>
@@ -350,49 +284,25 @@
         <w:rPr>
           <w:lang w:val="es-MX"/>
         </w:rPr>
-        <w:t xml:space="preserve"> sale disparado para la </w:t>
-      </w:r>
-      <w:r>
-        <w:rPr>
-          <w:lang w:val="es-MX"/>
-        </w:rPr>
-        <w:t>derecha</w:t>
-      </w:r>
-      <w:r>
-        <w:rPr>
-          <w:lang w:val="es-MX"/>
-        </w:rPr>
-        <w:t xml:space="preserve">; si viene desde abajo, sale disparado para la </w:t>
-      </w:r>
-      <w:r>
-        <w:rPr>
-          <w:lang w:val="es-MX"/>
-        </w:rPr>
-        <w:t>izquierda</w:t>
-      </w:r>
-      <w:r>
-        <w:rPr>
-          <w:lang w:val="es-MX"/>
-        </w:rPr>
-        <w:t>; si viene desde la izquierda, sale disparado para a</w:t>
-      </w:r>
-      <w:r>
-        <w:rPr>
-          <w:lang w:val="es-MX"/>
-        </w:rPr>
-        <w:t>bajo</w:t>
-      </w:r>
-      <w:r>
-        <w:rPr>
-          <w:lang w:val="es-MX"/>
-        </w:rPr>
-        <w:t xml:space="preserve"> y si viene desde la derecha sale disparado para a</w:t>
-      </w:r>
-      <w:r>
-        <w:rPr>
-          <w:lang w:val="es-MX"/>
-        </w:rPr>
-        <w:t>rriba. Finalmente, cuando el rayo sale del tablero se imprime en consola el tablero con una S en la celda donde entr</w:t>
+        <w:t xml:space="preserve"> sale disparado para la derecha; si viene desde abajo, sale disparado para la izquierda; si viene desde la izquierda, sale disparado para abajo y si viene desde la derecha sale disparado para a</w:t>
+      </w:r>
+      <w:r>
+        <w:rPr>
+          <w:lang w:val="es-MX"/>
+        </w:rPr>
+        <w:t>rriba. Finalmente, cuando el rayo sale del tablero se imprime en consola el tablero con una S en la celda</w:t>
+      </w:r>
+      <w:r>
+        <w:rPr>
+          <w:lang w:val="es-MX"/>
+        </w:rPr>
+        <w:t xml:space="preserve"> ([S])</w:t>
+      </w:r>
+      <w:r>
+        <w:rPr>
+          <w:lang w:val="es-MX"/>
+        </w:rPr>
+        <w:t xml:space="preserve"> donde entr</w:t>
       </w:r>
       <w:r>
         <w:rPr>
@@ -404,19 +314,37 @@
         <w:rPr>
           <w:lang w:val="es-MX"/>
         </w:rPr>
-        <w:t xml:space="preserve"> el rayo láser y con una E en la celda donde salió.</w:t>
-      </w:r>
-      <w:r>
-        <w:rPr>
-          <w:lang w:val="es-MX"/>
-        </w:rPr>
-        <w:t xml:space="preserve"> </w:t>
-      </w:r>
-      <w:r>
-        <w:rPr>
-          <w:lang w:val="es-MX"/>
-        </w:rPr>
-        <w:t xml:space="preserve"> </w:t>
+        <w:t xml:space="preserve"> el rayo láser y con una E en la celda </w:t>
+      </w:r>
+      <w:r>
+        <w:rPr>
+          <w:lang w:val="es-MX"/>
+        </w:rPr>
+        <w:t xml:space="preserve">([E]) </w:t>
+      </w:r>
+      <w:r>
+        <w:rPr>
+          <w:lang w:val="es-MX"/>
+        </w:rPr>
+        <w:t>donde salió</w:t>
+      </w:r>
+      <w:r>
+        <w:rPr>
+          <w:lang w:val="es-MX"/>
+        </w:rPr>
+        <w:t>, si la celda donde entra es la misma de donde sale la celda tendrá una J ([J])</w:t>
+      </w:r>
+      <w:r>
+        <w:rPr>
+          <w:lang w:val="es-MX"/>
+        </w:rPr>
+        <w:t>.</w:t>
+      </w:r>
+      <w:r>
+        <w:rPr>
+          <w:lang w:val="es-MX"/>
+        </w:rPr>
+        <w:t xml:space="preserve">  </w:t>
       </w:r>
     </w:p>
     <w:p>
@@ -429,7 +357,79 @@
         <w:rPr>
           <w:lang w:val="es-MX"/>
         </w:rPr>
-        <w:t>RF3. Calcular el puntaje de un jugador</w:t>
+        <w:t>RF3. Indicar la ubicación de un espejo. Para esto el usuario tiene que ingresar en una sola línea la letra L seguido de las coordenadas donde considere que hay un espejo, seguido de la letra L o R dependiendo si cree que el espejo esta inclinado a la izquierda o a la derecha respectivamente. Si la celda no es un espejo</w:t>
+      </w:r>
+      <w:r>
+        <w:rPr>
+          <w:lang w:val="es-MX"/>
+        </w:rPr>
+        <w:t>,</w:t>
+      </w:r>
+      <w:r>
+        <w:rPr>
+          <w:lang w:val="es-MX"/>
+        </w:rPr>
+        <w:t xml:space="preserve"> entonces esa celda ahora tendrá una x momentánea ([X]). Si la celda es un </w:t>
+      </w:r>
+      <w:r>
+        <w:rPr>
+          <w:lang w:val="es-MX"/>
+        </w:rPr>
+        <w:t>espejo,</w:t>
+      </w:r>
+      <w:r>
+        <w:rPr>
+          <w:lang w:val="es-MX"/>
+        </w:rPr>
+        <w:t xml:space="preserve"> pero no tiene la inclinación especificada por el usuario</w:t>
+      </w:r>
+      <w:r>
+        <w:rPr>
+          <w:lang w:val="es-MX"/>
+        </w:rPr>
+        <w:t>,</w:t>
+      </w:r>
+      <w:r>
+        <w:rPr>
+          <w:lang w:val="es-MX"/>
+        </w:rPr>
+        <w:t xml:space="preserve"> entonces tendrá un asterisco permanente ([*]) hasta que se hallé la inclinación correcta. Finalmente, si la celda es un espejo y tiene la inclinación especificada por el usuario</w:t>
+      </w:r>
+      <w:r>
+        <w:rPr>
+          <w:lang w:val="es-MX"/>
+        </w:rPr>
+        <w:t>,</w:t>
+      </w:r>
+      <w:r>
+        <w:rPr>
+          <w:lang w:val="es-MX"/>
+        </w:rPr>
+        <w:t xml:space="preserve"> entonces tendrá una barra inclinada a la derecha</w:t>
+      </w:r>
+      <w:r>
+        <w:rPr>
+          <w:lang w:val="es-MX"/>
+        </w:rPr>
+        <w:t xml:space="preserve"> ([/])</w:t>
+      </w:r>
+      <w:r>
+        <w:rPr>
+          <w:lang w:val="es-MX"/>
+        </w:rPr>
+        <w:t xml:space="preserve"> o a la izquierda</w:t>
+      </w:r>
+      <w:r>
+        <w:rPr>
+          <w:lang w:val="es-MX"/>
+        </w:rPr>
+        <w:t xml:space="preserve"> ([\]). Todo esto se evalúa solo si las coordenadas ingresadas inicialmente son válidas</w:t>
+      </w:r>
+      <w:r>
+        <w:rPr>
+          <w:lang w:val="es-MX"/>
+        </w:rPr>
+        <w:t xml:space="preserve"> </w:t>
       </w:r>
     </w:p>
     <w:p>
@@ -442,7 +442,19 @@
         <w:rPr>
           <w:lang w:val="es-MX"/>
         </w:rPr>
-        <w:t>RF4. Guardar los puntajes de los jugadores</w:t>
+        <w:t>RF</w:t>
+      </w:r>
+      <w:r>
+        <w:rPr>
+          <w:lang w:val="es-MX"/>
+        </w:rPr>
+        <w:t>4</w:t>
+      </w:r>
+      <w:r>
+        <w:rPr>
+          <w:lang w:val="es-MX"/>
+        </w:rPr>
+        <w:t>. Calcular el puntaje de un jugador</w:t>
       </w:r>
     </w:p>
     <w:p>
@@ -455,7 +467,19 @@
         <w:rPr>
           <w:lang w:val="es-MX"/>
         </w:rPr>
-        <w:t>RF5. Recuperar los puntajes de los jugadores</w:t>
+        <w:t>RF</w:t>
+      </w:r>
+      <w:r>
+        <w:rPr>
+          <w:lang w:val="es-MX"/>
+        </w:rPr>
+        <w:t>5</w:t>
+      </w:r>
+      <w:r>
+        <w:rPr>
+          <w:lang w:val="es-MX"/>
+        </w:rPr>
+        <w:t>. Guardar los puntajes de los jugadores</w:t>
       </w:r>
     </w:p>
     <w:p>
@@ -468,7 +492,45 @@
         <w:rPr>
           <w:lang w:val="es-MX"/>
         </w:rPr>
-        <w:t>RF6. Mostrar los puntajes de todos los jugadores</w:t>
+        <w:t>RF</w:t>
+      </w:r>
+      <w:r>
+        <w:rPr>
+          <w:lang w:val="es-MX"/>
+        </w:rPr>
+        <w:t>6</w:t>
+      </w:r>
+      <w:r>
+        <w:rPr>
+          <w:lang w:val="es-MX"/>
+        </w:rPr>
+        <w:t>. Recuperar los puntajes de los jugadores</w:t>
+      </w:r>
+    </w:p>
+    <w:p>
+      <w:pPr>
+        <w:rPr>
+          <w:lang w:val="es-MX"/>
+        </w:rPr>
+      </w:pPr>
+      <w:r>
+        <w:rPr>
+          <w:lang w:val="es-MX"/>
+        </w:rPr>
+        <w:lastRenderedPageBreak/>
+        <w:t>RF</w:t>
+      </w:r>
+      <w:r>
+        <w:rPr>
+          <w:lang w:val="es-MX"/>
+        </w:rPr>
+        <w:t>7</w:t>
+      </w:r>
+      <w:r>
+        <w:rPr>
+          <w:lang w:val="es-MX"/>
+        </w:rPr>
+        <w:t>. Mostrar los puntajes de todos los jugadores</w:t>
       </w:r>
     </w:p>
     <w:sectPr>

</xml_diff>

<commit_message>
Parece que funciona el cheat, falta probar la puntuacion
</commit_message>
<xml_diff>
--- a/docs/Requerimientos funcionales.docx
+++ b/docs/Requerimientos funcionales.docx
@@ -260,7 +260,21 @@
         <w:rPr>
           <w:lang w:val="es-MX"/>
         </w:rPr>
-        <w:t xml:space="preserve">ser se tiene en cuenta si la celda tiene un espejo y si tiene un espejo se tiene en cuenta la inclinación de este. Cuando la celda no tiene ningún espejo el rayo laser continua con la misma dirección. Si la celda tiene un espejo inclinado a la derecha (/), se pueden presentar cuatro casos: Si el rayo viene desde </w:t>
+        <w:t xml:space="preserve">ser se tiene en cuenta si la celda tiene un espejo y si tiene un espejo se tiene en cuenta la inclinación de este. Cuando la celda no tiene ningún espejo el rayo </w:t>
+      </w:r>
+      <w:proofErr w:type="spellStart"/>
+      <w:r>
+        <w:rPr>
+          <w:lang w:val="es-MX"/>
+        </w:rPr>
+        <w:t>laser</w:t>
+      </w:r>
+      <w:proofErr w:type="spellEnd"/>
+      <w:r>
+        <w:rPr>
+          <w:lang w:val="es-MX"/>
+        </w:rPr>
+        <w:t xml:space="preserve"> continua con la misma dirección. Si la celda tiene un espejo inclinado a la derecha (/), se pueden presentar cuatro casos: Si el rayo viene desde </w:t>
       </w:r>
       <w:r>
         <w:rPr>
@@ -435,6 +449,7 @@
     <w:p>
       <w:pPr>
         <w:rPr>
+          <w:u w:val="single"/>
           <w:lang w:val="es-MX"/>
         </w:rPr>
       </w:pPr>
@@ -455,6 +470,61 @@
           <w:lang w:val="es-MX"/>
         </w:rPr>
         <w:t>. Calcular el puntaje de un jugador</w:t>
+      </w:r>
+      <w:r>
+        <w:rPr>
+          <w:lang w:val="es-MX"/>
+        </w:rPr>
+        <w:t xml:space="preserve">. Para esto se tiene en cuenta la cantidad de láseres disparados, intentos fallidos de </w:t>
+      </w:r>
+      <w:r>
+        <w:rPr>
+          <w:lang w:val="es-MX"/>
+        </w:rPr>
+        <w:t xml:space="preserve">localización, tamaño del tablero, numero de espejos y si el jugador hizo trampa. </w:t>
+      </w:r>
+      <w:r>
+        <w:rPr>
+          <w:lang w:val="es-MX"/>
+        </w:rPr>
+        <w:t xml:space="preserve">El puntaje máximo que puede sacar un jugador es 100 por el número de espejos más la cantidad de casillas que tenga el tablero. Para ganar puntos el jugador tiene que descubrir un </w:t>
+      </w:r>
+      <w:r>
+        <w:rPr>
+          <w:lang w:val="es-MX"/>
+        </w:rPr>
+        <w:lastRenderedPageBreak/>
+        <w:t>espejo. Para calcular cuánto vale un espejo se divide el puntaje máximo por la cantidad de espejos que tenga el tablero.</w:t>
+      </w:r>
+      <w:r>
+        <w:rPr>
+          <w:lang w:val="es-MX"/>
+        </w:rPr>
+        <w:t xml:space="preserve"> Cuando el jugador dispara un láser se le resta un punto. Cuando falla al localizar</w:t>
+      </w:r>
+      <w:r>
+        <w:rPr>
+          <w:lang w:val="es-MX"/>
+        </w:rPr>
+        <w:t xml:space="preserve"> o identificar</w:t>
+      </w:r>
+      <w:r>
+        <w:rPr>
+          <w:lang w:val="es-MX"/>
+        </w:rPr>
+        <w:t xml:space="preserve"> un espejo se le restan 10 puntos</w:t>
+      </w:r>
+      <w:r>
+        <w:rPr>
+          <w:lang w:val="es-MX"/>
+        </w:rPr>
+        <w:t>, si no da la disposición correcta pero si la ubicación igual se le restan 10</w:t>
+      </w:r>
+      <w:r>
+        <w:rPr>
+          <w:lang w:val="es-MX"/>
+        </w:rPr>
+        <w:t>. Si el jugador hace trampa el puntaje será cero.</w:t>
       </w:r>
     </w:p>
     <w:p>
@@ -517,7 +587,6 @@
         <w:rPr>
           <w:lang w:val="es-MX"/>
         </w:rPr>
-        <w:lastRenderedPageBreak/>
         <w:t>RF</w:t>
       </w:r>
       <w:r>

</xml_diff>

<commit_message>
Todos los requerimientos aparentemente funcionan
</commit_message>
<xml_diff>
--- a/docs/Requerimientos funcionales.docx
+++ b/docs/Requerimientos funcionales.docx
@@ -560,7 +560,28 @@
         <w:rPr>
           <w:lang w:val="es-MX"/>
         </w:rPr>
-        <w:t>. Guardar los puntajes de los jugadores</w:t>
+        <w:t xml:space="preserve">. </w:t>
+      </w:r>
+      <w:r>
+        <w:t xml:space="preserve">Guardar la información </w:t>
+      </w:r>
+      <w:r>
+        <w:t xml:space="preserve">de los jugadores </w:t>
+      </w:r>
+      <w:r>
+        <w:t xml:space="preserve">en </w:t>
+      </w:r>
+      <w:r>
+        <w:t xml:space="preserve">un </w:t>
+      </w:r>
+      <w:r>
+        <w:t xml:space="preserve">archivo serializado de forma automática cada vez que se </w:t>
+      </w:r>
+      <w:r>
+        <w:t>registre un jugador</w:t>
+      </w:r>
+      <w:r>
+        <w:t>.</w:t>
       </w:r>
     </w:p>
     <w:p>
@@ -585,12 +606,19 @@
         <w:rPr>
           <w:lang w:val="es-MX"/>
         </w:rPr>
-        <w:t>. Recuperar los puntajes de los jugadores</w:t>
+        <w:t xml:space="preserve">. Recuperar </w:t>
+      </w:r>
+      <w:r>
+        <w:rPr>
+          <w:lang w:val="es-MX"/>
+        </w:rPr>
+        <w:t xml:space="preserve">la información de los jugadores del archivo serializado al iniciar la aplicación.  </w:t>
       </w:r>
     </w:p>
     <w:p>
       <w:pPr>
         <w:rPr>
+          <w:u w:val="single"/>
           <w:lang w:val="es-MX"/>
         </w:rPr>
       </w:pPr>
@@ -611,6 +639,12 @@
           <w:lang w:val="es-MX"/>
         </w:rPr>
         <w:t>. Mostrar los puntajes de todos los jugadores</w:t>
+      </w:r>
+      <w:r>
+        <w:rPr>
+          <w:lang w:val="es-MX"/>
+        </w:rPr>
+        <w:t xml:space="preserve"> de forma ascendente</w:t>
       </w:r>
     </w:p>
     <w:sectPr>

</xml_diff>

<commit_message>
pequeño ajuste en RF8
</commit_message>
<xml_diff>
--- a/docs/Requerimientos funcionales.docx
+++ b/docs/Requerimientos funcionales.docx
@@ -260,7 +260,19 @@
         <w:rPr>
           <w:lang w:val="es-MX"/>
         </w:rPr>
-        <w:t xml:space="preserve">ser se tiene en cuenta si la celda tiene un espejo y si tiene un espejo se tiene en cuenta la inclinación de este. Cuando la celda no tiene ningún espejo el rayo laser continua con la misma dirección. Si la celda tiene un espejo inclinado a la derecha (/), se pueden presentar cuatro casos: Si el rayo viene desde </w:t>
+        <w:t xml:space="preserve">ser se tiene en cuenta si la celda tiene un espejo y si tiene un espejo se tiene en cuenta la inclinación de este. Cuando la celda no tiene ningún espejo el rayo </w:t>
+      </w:r>
+      <w:r>
+        <w:rPr>
+          <w:lang w:val="es-MX"/>
+        </w:rPr>
+        <w:t>láser</w:t>
+      </w:r>
+      <w:r>
+        <w:rPr>
+          <w:lang w:val="es-MX"/>
+        </w:rPr>
+        <w:t xml:space="preserve"> continua con la misma dirección. Si la celda tiene un espejo inclinado a la derecha (/), se pueden presentar cuatro casos: Si el rayo viene desde </w:t>
       </w:r>
       <w:r>
         <w:rPr>
@@ -563,25 +575,7 @@
         <w:t xml:space="preserve">. </w:t>
       </w:r>
       <w:r>
-        <w:t xml:space="preserve">Guardar la información </w:t>
-      </w:r>
-      <w:r>
-        <w:t xml:space="preserve">de los jugadores </w:t>
-      </w:r>
-      <w:r>
-        <w:t xml:space="preserve">en </w:t>
-      </w:r>
-      <w:r>
-        <w:t xml:space="preserve">un </w:t>
-      </w:r>
-      <w:r>
-        <w:t xml:space="preserve">archivo serializado de forma automática cada vez que se </w:t>
-      </w:r>
-      <w:r>
-        <w:t>registre un jugador</w:t>
-      </w:r>
-      <w:r>
-        <w:t>.</w:t>
+        <w:t>Guardar la información de los jugadores en un archivo serializado de forma automática cada vez que se registre un jugador.</w:t>
       </w:r>
     </w:p>
     <w:p>
@@ -638,13 +632,31 @@
         <w:rPr>
           <w:lang w:val="es-MX"/>
         </w:rPr>
-        <w:t>. Mostrar los puntajes de todos los jugadores</w:t>
+        <w:t xml:space="preserve">. Mostrar los puntajes </w:t>
+      </w:r>
+      <w:r>
+        <w:rPr>
+          <w:lang w:val="es-MX"/>
+        </w:rPr>
+        <w:t xml:space="preserve">y los demás datos </w:t>
+      </w:r>
+      <w:r>
+        <w:rPr>
+          <w:lang w:val="es-MX"/>
+        </w:rPr>
+        <w:t>de todos los jugadores</w:t>
       </w:r>
       <w:r>
         <w:rPr>
           <w:lang w:val="es-MX"/>
         </w:rPr>
         <w:t xml:space="preserve"> de forma ascendente</w:t>
+      </w:r>
+      <w:r>
+        <w:rPr>
+          <w:lang w:val="es-MX"/>
+        </w:rPr>
+        <w:t xml:space="preserve"> en una lista vertical enumerada.</w:t>
       </w:r>
     </w:p>
     <w:sectPr>

</xml_diff>